<commit_message>
updated database connections tab
</commit_message>
<xml_diff>
--- a/database/Steps for Database & Connections.docx
+++ b/database/Steps for Database & Connections.docx
@@ -2,6 +2,17 @@
 <file path=word/document.xml><?xml version="1.0" encoding="utf-8"?>
 <w:document xmlns:wpc="http://schemas.microsoft.com/office/word/2010/wordprocessingCanvas" xmlns:cx="http://schemas.microsoft.com/office/drawing/2014/chartex" xmlns:cx1="http://schemas.microsoft.com/office/drawing/2015/9/8/chartex" xmlns:cx2="http://schemas.microsoft.com/office/drawing/2015/10/21/chartex" xmlns:cx3="http://schemas.microsoft.com/office/drawing/2016/5/9/chartex" xmlns:cx4="http://schemas.microsoft.com/office/drawing/2016/5/10/chartex" xmlns:cx5="http://schemas.microsoft.com/office/drawing/2016/5/11/chartex" xmlns:cx6="http://schemas.microsoft.com/office/drawing/2016/5/12/chartex" xmlns:cx7="http://schemas.microsoft.com/office/drawing/2016/5/13/chartex" xmlns:cx8="http://schemas.microsoft.com/office/drawing/2016/5/14/chartex" xmlns:mc="http://schemas.openxmlformats.org/markup-compatibility/2006" xmlns:aink="http://schemas.microsoft.com/office/drawing/2016/ink" xmlns:am3d="http://schemas.microsoft.com/office/drawing/2017/model3d" xmlns:o="urn:schemas-microsoft-com:office:office" xmlns:r="http://schemas.openxmlformats.org/officeDocument/2006/relationships" xmlns:m="http://schemas.openxmlformats.org/officeDocument/2006/math" xmlns:v="urn:schemas-microsoft-com:vml" xmlns:wp14="http://schemas.microsoft.com/office/word/2010/wordprocessingDrawing" xmlns:wp="http://schemas.openxmlformats.org/drawingml/2006/wordprocessingDrawing" xmlns:w10="urn:schemas-microsoft-com:office:word" xmlns:w="http://schemas.openxmlformats.org/wordprocessingml/2006/main" xmlns:w14="http://schemas.microsoft.com/office/word/2010/wordml" xmlns:w15="http://schemas.microsoft.com/office/word/2012/wordml" xmlns:w16cex="http://schemas.microsoft.com/office/word/2018/wordml/cex" xmlns:w16cid="http://schemas.microsoft.com/office/word/2016/wordml/cid" xmlns:w16="http://schemas.microsoft.com/office/word/2018/wordml" xmlns:w16se="http://schemas.microsoft.com/office/word/2015/wordml/symex" xmlns:wpg="http://schemas.microsoft.com/office/word/2010/wordprocessingGroup" xmlns:wpi="http://schemas.microsoft.com/office/word/2010/wordprocessingInk" xmlns:wne="http://schemas.microsoft.com/office/word/2006/wordml" xmlns:wps="http://schemas.microsoft.com/office/word/2010/wordprocessingShape" mc:Ignorable="w14 w15 w16se w16cid w16 w16cex wp14">
   <w:body>
+    <w:p>
+      <w:r>
+        <w:t>Walmart Sales – Final Project</w:t>
+      </w:r>
+    </w:p>
+    <w:p>
+      <w:r>
+        <w:t>Purpose of this document is to show all the steps required to create, import and export Walmart Sales data from the dataset.</w:t>
+      </w:r>
+    </w:p>
+    <w:p/>
     <w:tbl>
       <w:tblPr>
         <w:tblStyle w:val="PlainTable3"/>
@@ -9,8 +20,8 @@
         <w:tblLook w:val="04A0" w:firstRow="1" w:lastRow="0" w:firstColumn="1" w:lastColumn="0" w:noHBand="0" w:noVBand="1"/>
       </w:tblPr>
       <w:tblGrid>
-        <w:gridCol w:w="1890"/>
-        <w:gridCol w:w="8826"/>
+        <w:gridCol w:w="1224"/>
+        <w:gridCol w:w="11736"/>
       </w:tblGrid>
       <w:tr>
         <w:trPr>
@@ -20,7 +31,7 @@
         <w:tc>
           <w:tcPr>
             <w:cnfStyle w:val="001000000100" w:firstRow="0" w:lastRow="0" w:firstColumn="1" w:lastColumn="0" w:oddVBand="0" w:evenVBand="0" w:oddHBand="0" w:evenHBand="0" w:firstRowFirstColumn="1" w:firstRowLastColumn="0" w:lastRowFirstColumn="0" w:lastRowLastColumn="0"/>
-            <w:tcW w:w="9360" w:type="dxa"/>
+            <w:tcW w:w="12960" w:type="dxa"/>
             <w:gridSpan w:val="2"/>
           </w:tcPr>
           <w:p>
@@ -37,7 +48,7 @@
         <w:tc>
           <w:tcPr>
             <w:cnfStyle w:val="001000000000" w:firstRow="0" w:lastRow="0" w:firstColumn="1" w:lastColumn="0" w:oddVBand="0" w:evenVBand="0" w:oddHBand="0" w:evenHBand="0" w:firstRowFirstColumn="0" w:firstRowLastColumn="0" w:lastRowFirstColumn="0" w:lastRowLastColumn="0"/>
-            <w:tcW w:w="1890" w:type="dxa"/>
+            <w:tcW w:w="1224" w:type="dxa"/>
           </w:tcPr>
           <w:p>
             <w:r>
@@ -47,7 +58,7 @@
         </w:tc>
         <w:tc>
           <w:tcPr>
-            <w:tcW w:w="7470" w:type="dxa"/>
+            <w:tcW w:w="11736" w:type="dxa"/>
           </w:tcPr>
           <w:p>
             <w:pPr>
@@ -62,23 +73,7 @@
                 <w:sz w:val="24"/>
                 <w:szCs w:val="24"/>
               </w:rPr>
-              <w:t xml:space="preserve">Performed the ETL function to clean up the dataset so that </w:t>
-            </w:r>
-            <w:proofErr w:type="gramStart"/>
-            <w:r>
-              <w:rPr>
-                <w:sz w:val="24"/>
-                <w:szCs w:val="24"/>
-              </w:rPr>
-              <w:t>it’s</w:t>
-            </w:r>
-            <w:proofErr w:type="gramEnd"/>
-            <w:r>
-              <w:rPr>
-                <w:sz w:val="24"/>
-                <w:szCs w:val="24"/>
-              </w:rPr>
-              <w:t xml:space="preserve"> usable (See</w:t>
+              <w:t>Performed the ETL function to clean up the dataset so that it’s usable (See</w:t>
             </w:r>
             <w:r>
               <w:rPr>
@@ -87,7 +82,6 @@
               </w:rPr>
               <w:t xml:space="preserve"> </w:t>
             </w:r>
-            <w:proofErr w:type="spellStart"/>
             <w:r>
               <w:rPr>
                 <w:rFonts w:ascii="Helvetica" w:hAnsi="Helvetica" w:cs="Helvetica"/>
@@ -106,18 +100,7 @@
                 <w:szCs w:val="24"/>
                 <w:shd w:val="clear" w:color="auto" w:fill="FFFFFF"/>
               </w:rPr>
-              <w:t>.ipynb</w:t>
-            </w:r>
-            <w:proofErr w:type="spellEnd"/>
-            <w:r>
-              <w:rPr>
-                <w:rFonts w:ascii="Helvetica" w:hAnsi="Helvetica" w:cs="Helvetica"/>
-                <w:color w:val="000000"/>
-                <w:sz w:val="24"/>
-                <w:szCs w:val="24"/>
-                <w:shd w:val="clear" w:color="auto" w:fill="FFFFFF"/>
-              </w:rPr>
-              <w:t>)</w:t>
+              <w:t>.ipynb)</w:t>
             </w:r>
             <w:r>
               <w:rPr>
@@ -130,15 +113,7 @@
               <w:t xml:space="preserve">.  </w:t>
             </w:r>
             <w:r>
-              <w:t xml:space="preserve">The outcome of ETL step was three </w:t>
-            </w:r>
-            <w:proofErr w:type="spellStart"/>
-            <w:r>
-              <w:t>Dataframes</w:t>
-            </w:r>
-            <w:proofErr w:type="spellEnd"/>
-            <w:r>
-              <w:t>.  We created schema</w:t>
+              <w:t>The outcome of ETL step was three Dataframes.  We created schema</w:t>
             </w:r>
           </w:p>
         </w:tc>
@@ -147,13 +122,13 @@
         <w:tc>
           <w:tcPr>
             <w:cnfStyle w:val="001000000000" w:firstRow="0" w:lastRow="0" w:firstColumn="1" w:lastColumn="0" w:oddVBand="0" w:evenVBand="0" w:oddHBand="0" w:evenHBand="0" w:firstRowFirstColumn="0" w:firstRowLastColumn="0" w:lastRowFirstColumn="0" w:lastRowLastColumn="0"/>
-            <w:tcW w:w="1890" w:type="dxa"/>
+            <w:tcW w:w="1224" w:type="dxa"/>
           </w:tcPr>
           <w:p/>
         </w:tc>
         <w:tc>
           <w:tcPr>
-            <w:tcW w:w="7470" w:type="dxa"/>
+            <w:tcW w:w="11736" w:type="dxa"/>
           </w:tcPr>
           <w:p>
             <w:pPr>
@@ -209,7 +184,7 @@
         <w:tc>
           <w:tcPr>
             <w:cnfStyle w:val="001000000000" w:firstRow="0" w:lastRow="0" w:firstColumn="1" w:lastColumn="0" w:oddVBand="0" w:evenVBand="0" w:oddHBand="0" w:evenHBand="0" w:firstRowFirstColumn="0" w:firstRowLastColumn="0" w:lastRowFirstColumn="0" w:lastRowLastColumn="0"/>
-            <w:tcW w:w="1890" w:type="dxa"/>
+            <w:tcW w:w="1224" w:type="dxa"/>
           </w:tcPr>
           <w:p>
             <w:r>
@@ -219,7 +194,7 @@
         </w:tc>
         <w:tc>
           <w:tcPr>
-            <w:tcW w:w="7470" w:type="dxa"/>
+            <w:tcW w:w="11736" w:type="dxa"/>
           </w:tcPr>
           <w:p>
             <w:pPr>
@@ -238,13 +213,13 @@
         <w:tc>
           <w:tcPr>
             <w:cnfStyle w:val="001000000000" w:firstRow="0" w:lastRow="0" w:firstColumn="1" w:lastColumn="0" w:oddVBand="0" w:evenVBand="0" w:oddHBand="0" w:evenHBand="0" w:firstRowFirstColumn="0" w:firstRowLastColumn="0" w:lastRowFirstColumn="0" w:lastRowLastColumn="0"/>
-            <w:tcW w:w="1890" w:type="dxa"/>
+            <w:tcW w:w="1224" w:type="dxa"/>
           </w:tcPr>
           <w:p/>
         </w:tc>
         <w:tc>
           <w:tcPr>
-            <w:tcW w:w="7470" w:type="dxa"/>
+            <w:tcW w:w="11736" w:type="dxa"/>
           </w:tcPr>
           <w:p>
             <w:pPr>
@@ -300,18 +275,17 @@
         <w:tc>
           <w:tcPr>
             <w:cnfStyle w:val="001000000000" w:firstRow="0" w:lastRow="0" w:firstColumn="1" w:lastColumn="0" w:oddVBand="0" w:evenVBand="0" w:oddHBand="0" w:evenHBand="0" w:firstRowFirstColumn="0" w:firstRowLastColumn="0" w:lastRowFirstColumn="0" w:lastRowLastColumn="0"/>
-            <w:tcW w:w="1890" w:type="dxa"/>
-          </w:tcPr>
-          <w:p>
-            <w:r>
-              <w:lastRenderedPageBreak/>
+            <w:tcW w:w="1224" w:type="dxa"/>
+          </w:tcPr>
+          <w:p>
+            <w:r>
               <w:t>Step 3</w:t>
             </w:r>
           </w:p>
         </w:tc>
         <w:tc>
           <w:tcPr>
-            <w:tcW w:w="7470" w:type="dxa"/>
+            <w:tcW w:w="11736" w:type="dxa"/>
           </w:tcPr>
           <w:p>
             <w:pPr>
@@ -327,13 +301,13 @@
         <w:tc>
           <w:tcPr>
             <w:cnfStyle w:val="001000000000" w:firstRow="0" w:lastRow="0" w:firstColumn="1" w:lastColumn="0" w:oddVBand="0" w:evenVBand="0" w:oddHBand="0" w:evenHBand="0" w:firstRowFirstColumn="0" w:firstRowLastColumn="0" w:lastRowFirstColumn="0" w:lastRowLastColumn="0"/>
-            <w:tcW w:w="1890" w:type="dxa"/>
+            <w:tcW w:w="1224" w:type="dxa"/>
           </w:tcPr>
           <w:p/>
         </w:tc>
         <w:tc>
           <w:tcPr>
-            <w:tcW w:w="7470" w:type="dxa"/>
+            <w:tcW w:w="11736" w:type="dxa"/>
           </w:tcPr>
           <w:p>
             <w:pPr>
@@ -389,7 +363,7 @@
         <w:tc>
           <w:tcPr>
             <w:cnfStyle w:val="001000000000" w:firstRow="0" w:lastRow="0" w:firstColumn="1" w:lastColumn="0" w:oddVBand="0" w:evenVBand="0" w:oddHBand="0" w:evenHBand="0" w:firstRowFirstColumn="0" w:firstRowLastColumn="0" w:lastRowFirstColumn="0" w:lastRowLastColumn="0"/>
-            <w:tcW w:w="1890" w:type="dxa"/>
+            <w:tcW w:w="1224" w:type="dxa"/>
           </w:tcPr>
           <w:p>
             <w:r>
@@ -402,7 +376,7 @@
         </w:tc>
         <w:tc>
           <w:tcPr>
-            <w:tcW w:w="7470" w:type="dxa"/>
+            <w:tcW w:w="11736" w:type="dxa"/>
           </w:tcPr>
           <w:p>
             <w:pPr>
@@ -412,35 +386,14 @@
               <w:t>Created AWS</w:t>
             </w:r>
             <w:r>
-              <w:t xml:space="preserve">3 server in </w:t>
-            </w:r>
-            <w:proofErr w:type="spellStart"/>
-            <w:r>
-              <w:t>PgAdmin</w:t>
-            </w:r>
-            <w:proofErr w:type="spellEnd"/>
-            <w:r>
-              <w:t xml:space="preserve"> (</w:t>
-            </w:r>
-            <w:proofErr w:type="spellStart"/>
-            <w:r>
-              <w:t>Postgress</w:t>
-            </w:r>
-            <w:proofErr w:type="spellEnd"/>
-            <w:r>
-              <w:t xml:space="preserve">) </w:t>
+              <w:t xml:space="preserve">3 server in PgAdmin (Postgress) </w:t>
             </w:r>
             <w:r>
               <w:t xml:space="preserve">and </w:t>
             </w:r>
             <w:r>
-              <w:t xml:space="preserve">connected to RDS </w:t>
-            </w:r>
-            <w:proofErr w:type="spellStart"/>
-            <w:r>
-              <w:t>servver</w:t>
-            </w:r>
-            <w:proofErr w:type="spellEnd"/>
+              <w:t>connected to RDS servver</w:t>
+            </w:r>
           </w:p>
         </w:tc>
       </w:tr>
@@ -448,13 +401,13 @@
         <w:tc>
           <w:tcPr>
             <w:cnfStyle w:val="001000000000" w:firstRow="0" w:lastRow="0" w:firstColumn="1" w:lastColumn="0" w:oddVBand="0" w:evenVBand="0" w:oddHBand="0" w:evenHBand="0" w:firstRowFirstColumn="0" w:firstRowLastColumn="0" w:lastRowFirstColumn="0" w:lastRowLastColumn="0"/>
-            <w:tcW w:w="1890" w:type="dxa"/>
+            <w:tcW w:w="1224" w:type="dxa"/>
           </w:tcPr>
           <w:p/>
         </w:tc>
         <w:tc>
           <w:tcPr>
-            <w:tcW w:w="7470" w:type="dxa"/>
+            <w:tcW w:w="11736" w:type="dxa"/>
           </w:tcPr>
           <w:p>
             <w:pPr>
@@ -520,7 +473,7 @@
         <w:tc>
           <w:tcPr>
             <w:cnfStyle w:val="001000000000" w:firstRow="0" w:lastRow="0" w:firstColumn="1" w:lastColumn="0" w:oddVBand="0" w:evenVBand="0" w:oddHBand="0" w:evenHBand="0" w:firstRowFirstColumn="0" w:firstRowLastColumn="0" w:lastRowFirstColumn="0" w:lastRowLastColumn="0"/>
-            <w:tcW w:w="1890" w:type="dxa"/>
+            <w:tcW w:w="1224" w:type="dxa"/>
           </w:tcPr>
           <w:p>
             <w:r>
@@ -530,7 +483,7 @@
         </w:tc>
         <w:tc>
           <w:tcPr>
-            <w:tcW w:w="7470" w:type="dxa"/>
+            <w:tcW w:w="11736" w:type="dxa"/>
           </w:tcPr>
           <w:p>
             <w:pPr>
@@ -540,15 +493,7 @@
               <w:t xml:space="preserve">Created </w:t>
             </w:r>
             <w:r>
-              <w:t xml:space="preserve">3 tables utilizing schema in </w:t>
-            </w:r>
-            <w:proofErr w:type="spellStart"/>
-            <w:r>
-              <w:t>PgAdmin</w:t>
-            </w:r>
-            <w:proofErr w:type="spellEnd"/>
-            <w:r>
-              <w:t xml:space="preserve"> with all the restrictions</w:t>
+              <w:t>3 tables utilizing schema in PgAdmin with all the restrictions</w:t>
             </w:r>
           </w:p>
         </w:tc>
@@ -557,13 +502,13 @@
         <w:tc>
           <w:tcPr>
             <w:cnfStyle w:val="001000000000" w:firstRow="0" w:lastRow="0" w:firstColumn="1" w:lastColumn="0" w:oddVBand="0" w:evenVBand="0" w:oddHBand="0" w:evenHBand="0" w:firstRowFirstColumn="0" w:firstRowLastColumn="0" w:lastRowFirstColumn="0" w:lastRowLastColumn="0"/>
-            <w:tcW w:w="1890" w:type="dxa"/>
+            <w:tcW w:w="1224" w:type="dxa"/>
           </w:tcPr>
           <w:p/>
         </w:tc>
         <w:tc>
           <w:tcPr>
-            <w:tcW w:w="7470" w:type="dxa"/>
+            <w:tcW w:w="11736" w:type="dxa"/>
           </w:tcPr>
           <w:p>
             <w:pPr>
@@ -610,6 +555,46 @@
               </w:drawing>
             </w:r>
           </w:p>
+          <w:p>
+            <w:pPr>
+              <w:cnfStyle w:val="000000000000" w:firstRow="0" w:lastRow="0" w:firstColumn="0" w:lastColumn="0" w:oddVBand="0" w:evenVBand="0" w:oddHBand="0" w:evenHBand="0" w:firstRowFirstColumn="0" w:firstRowLastColumn="0" w:lastRowFirstColumn="0" w:lastRowLastColumn="0"/>
+            </w:pPr>
+          </w:p>
+          <w:p>
+            <w:pPr>
+              <w:cnfStyle w:val="000000000000" w:firstRow="0" w:lastRow="0" w:firstColumn="0" w:lastColumn="0" w:oddVBand="0" w:evenVBand="0" w:oddHBand="0" w:evenHBand="0" w:firstRowFirstColumn="0" w:firstRowLastColumn="0" w:lastRowFirstColumn="0" w:lastRowLastColumn="0"/>
+            </w:pPr>
+          </w:p>
+          <w:p>
+            <w:pPr>
+              <w:cnfStyle w:val="000000000000" w:firstRow="0" w:lastRow="0" w:firstColumn="0" w:lastColumn="0" w:oddVBand="0" w:evenVBand="0" w:oddHBand="0" w:evenHBand="0" w:firstRowFirstColumn="0" w:firstRowLastColumn="0" w:lastRowFirstColumn="0" w:lastRowLastColumn="0"/>
+            </w:pPr>
+          </w:p>
+          <w:p>
+            <w:pPr>
+              <w:cnfStyle w:val="000000000000" w:firstRow="0" w:lastRow="0" w:firstColumn="0" w:lastColumn="0" w:oddVBand="0" w:evenVBand="0" w:oddHBand="0" w:evenHBand="0" w:firstRowFirstColumn="0" w:firstRowLastColumn="0" w:lastRowFirstColumn="0" w:lastRowLastColumn="0"/>
+            </w:pPr>
+          </w:p>
+          <w:p>
+            <w:pPr>
+              <w:cnfStyle w:val="000000000000" w:firstRow="0" w:lastRow="0" w:firstColumn="0" w:lastColumn="0" w:oddVBand="0" w:evenVBand="0" w:oddHBand="0" w:evenHBand="0" w:firstRowFirstColumn="0" w:firstRowLastColumn="0" w:lastRowFirstColumn="0" w:lastRowLastColumn="0"/>
+            </w:pPr>
+          </w:p>
+          <w:p>
+            <w:pPr>
+              <w:cnfStyle w:val="000000000000" w:firstRow="0" w:lastRow="0" w:firstColumn="0" w:lastColumn="0" w:oddVBand="0" w:evenVBand="0" w:oddHBand="0" w:evenHBand="0" w:firstRowFirstColumn="0" w:firstRowLastColumn="0" w:lastRowFirstColumn="0" w:lastRowLastColumn="0"/>
+            </w:pPr>
+          </w:p>
+          <w:p>
+            <w:pPr>
+              <w:cnfStyle w:val="000000000000" w:firstRow="0" w:lastRow="0" w:firstColumn="0" w:lastColumn="0" w:oddVBand="0" w:evenVBand="0" w:oddHBand="0" w:evenHBand="0" w:firstRowFirstColumn="0" w:firstRowLastColumn="0" w:lastRowFirstColumn="0" w:lastRowLastColumn="0"/>
+            </w:pPr>
+          </w:p>
+          <w:p>
+            <w:pPr>
+              <w:cnfStyle w:val="000000000000" w:firstRow="0" w:lastRow="0" w:firstColumn="0" w:lastColumn="0" w:oddVBand="0" w:evenVBand="0" w:oddHBand="0" w:evenHBand="0" w:firstRowFirstColumn="0" w:firstRowLastColumn="0" w:lastRowFirstColumn="0" w:lastRowLastColumn="0"/>
+            </w:pPr>
+          </w:p>
         </w:tc>
       </w:tr>
       <w:tr>
@@ -619,38 +604,32 @@
         <w:tc>
           <w:tcPr>
             <w:cnfStyle w:val="001000000000" w:firstRow="0" w:lastRow="0" w:firstColumn="1" w:lastColumn="0" w:oddVBand="0" w:evenVBand="0" w:oddHBand="0" w:evenHBand="0" w:firstRowFirstColumn="0" w:firstRowLastColumn="0" w:lastRowFirstColumn="0" w:lastRowLastColumn="0"/>
-            <w:tcW w:w="1890" w:type="dxa"/>
-          </w:tcPr>
-          <w:p>
-            <w:r>
+            <w:tcW w:w="1224" w:type="dxa"/>
+          </w:tcPr>
+          <w:p>
+            <w:r>
+              <w:lastRenderedPageBreak/>
               <w:t xml:space="preserve">Step 6 </w:t>
             </w:r>
           </w:p>
         </w:tc>
         <w:tc>
           <w:tcPr>
-            <w:tcW w:w="7470" w:type="dxa"/>
+            <w:tcW w:w="11736" w:type="dxa"/>
           </w:tcPr>
           <w:p>
             <w:pPr>
               <w:cnfStyle w:val="000000100000" w:firstRow="0" w:lastRow="0" w:firstColumn="0" w:lastColumn="0" w:oddVBand="0" w:evenVBand="0" w:oddHBand="1" w:evenHBand="0" w:firstRowFirstColumn="0" w:firstRowLastColumn="0" w:lastRowFirstColumn="0" w:lastRowLastColumn="0"/>
             </w:pPr>
             <w:r>
-              <w:t xml:space="preserve">Imported in the tables from </w:t>
-            </w:r>
-            <w:proofErr w:type="spellStart"/>
-            <w:r>
-              <w:t>Jupyter</w:t>
-            </w:r>
-            <w:proofErr w:type="spellEnd"/>
-            <w:r>
-              <w:t xml:space="preserve"> notebooks to </w:t>
-            </w:r>
-            <w:proofErr w:type="spellStart"/>
-            <w:r>
-              <w:t>PgAdmin</w:t>
-            </w:r>
-            <w:proofErr w:type="spellEnd"/>
+              <w:t>Imported</w:t>
+            </w:r>
+            <w:r>
+              <w:t xml:space="preserve"> 3 datarframes </w:t>
+            </w:r>
+            <w:r>
+              <w:t>from Jupyter notebooks to PgAdmin</w:t>
+            </w:r>
           </w:p>
         </w:tc>
       </w:tr>
@@ -658,18 +637,58 @@
         <w:tc>
           <w:tcPr>
             <w:cnfStyle w:val="001000000000" w:firstRow="0" w:lastRow="0" w:firstColumn="1" w:lastColumn="0" w:oddVBand="0" w:evenVBand="0" w:oddHBand="0" w:evenHBand="0" w:firstRowFirstColumn="0" w:firstRowLastColumn="0" w:lastRowFirstColumn="0" w:lastRowLastColumn="0"/>
-            <w:tcW w:w="1890" w:type="dxa"/>
+            <w:tcW w:w="1224" w:type="dxa"/>
           </w:tcPr>
           <w:p/>
         </w:tc>
         <w:tc>
           <w:tcPr>
-            <w:tcW w:w="7470" w:type="dxa"/>
+            <w:tcW w:w="11736" w:type="dxa"/>
           </w:tcPr>
           <w:p>
             <w:pPr>
               <w:cnfStyle w:val="000000000000" w:firstRow="0" w:lastRow="0" w:firstColumn="0" w:lastColumn="0" w:oddVBand="0" w:evenVBand="0" w:oddHBand="0" w:evenHBand="0" w:firstRowFirstColumn="0" w:firstRowLastColumn="0" w:lastRowFirstColumn="0" w:lastRowLastColumn="0"/>
             </w:pPr>
+            <w:r>
+              <w:rPr>
+                <w:noProof/>
+              </w:rPr>
+              <w:drawing>
+                <wp:inline distT="0" distB="0" distL="0" distR="0" wp14:anchorId="3F88E9A9" wp14:editId="015CFDB1">
+                  <wp:extent cx="6629400" cy="1797050"/>
+                  <wp:effectExtent l="0" t="0" r="0" b="0"/>
+                  <wp:docPr id="6" name="Picture 6"/>
+                  <wp:cNvGraphicFramePr>
+                    <a:graphicFrameLocks xmlns:a="http://schemas.openxmlformats.org/drawingml/2006/main" noChangeAspect="1"/>
+                  </wp:cNvGraphicFramePr>
+                  <a:graphic xmlns:a="http://schemas.openxmlformats.org/drawingml/2006/main">
+                    <a:graphicData uri="http://schemas.openxmlformats.org/drawingml/2006/picture">
+                      <pic:pic xmlns:pic="http://schemas.openxmlformats.org/drawingml/2006/picture">
+                        <pic:nvPicPr>
+                          <pic:cNvPr id="1" name=""/>
+                          <pic:cNvPicPr/>
+                        </pic:nvPicPr>
+                        <pic:blipFill>
+                          <a:blip r:embed="rId9"/>
+                          <a:stretch>
+                            <a:fillRect/>
+                          </a:stretch>
+                        </pic:blipFill>
+                        <pic:spPr>
+                          <a:xfrm>
+                            <a:off x="0" y="0"/>
+                            <a:ext cx="6629400" cy="1797050"/>
+                          </a:xfrm>
+                          <a:prstGeom prst="rect">
+                            <a:avLst/>
+                          </a:prstGeom>
+                        </pic:spPr>
+                      </pic:pic>
+                    </a:graphicData>
+                  </a:graphic>
+                </wp:inline>
+              </w:drawing>
+            </w:r>
           </w:p>
         </w:tc>
       </w:tr>
@@ -680,18 +699,34 @@
         <w:tc>
           <w:tcPr>
             <w:cnfStyle w:val="001000000000" w:firstRow="0" w:lastRow="0" w:firstColumn="1" w:lastColumn="0" w:oddVBand="0" w:evenVBand="0" w:oddHBand="0" w:evenHBand="0" w:firstRowFirstColumn="0" w:firstRowLastColumn="0" w:lastRowFirstColumn="0" w:lastRowLastColumn="0"/>
-            <w:tcW w:w="1890" w:type="dxa"/>
-          </w:tcPr>
-          <w:p/>
-        </w:tc>
-        <w:tc>
-          <w:tcPr>
-            <w:tcW w:w="7470" w:type="dxa"/>
+            <w:tcW w:w="1224" w:type="dxa"/>
+          </w:tcPr>
+          <w:p>
+            <w:r>
+              <w:t>Step 7</w:t>
+            </w:r>
+          </w:p>
+        </w:tc>
+        <w:tc>
+          <w:tcPr>
+            <w:tcW w:w="11736" w:type="dxa"/>
           </w:tcPr>
           <w:p>
             <w:pPr>
               <w:cnfStyle w:val="000000100000" w:firstRow="0" w:lastRow="0" w:firstColumn="0" w:lastColumn="0" w:oddVBand="0" w:evenVBand="0" w:oddHBand="1" w:evenHBand="0" w:firstRowFirstColumn="0" w:firstRowLastColumn="0" w:lastRowFirstColumn="0" w:lastRowLastColumn="0"/>
             </w:pPr>
+            <w:r>
+              <w:t xml:space="preserve">Imported </w:t>
+            </w:r>
+            <w:r>
+              <w:t>data frame</w:t>
+            </w:r>
+            <w:r>
+              <w:t xml:space="preserve"> </w:t>
+            </w:r>
+            <w:r>
+              <w:t>from RDS into Jupyter notebook for Review</w:t>
+            </w:r>
           </w:p>
         </w:tc>
       </w:tr>
@@ -699,18 +734,58 @@
         <w:tc>
           <w:tcPr>
             <w:cnfStyle w:val="001000000000" w:firstRow="0" w:lastRow="0" w:firstColumn="1" w:lastColumn="0" w:oddVBand="0" w:evenVBand="0" w:oddHBand="0" w:evenHBand="0" w:firstRowFirstColumn="0" w:firstRowLastColumn="0" w:lastRowFirstColumn="0" w:lastRowLastColumn="0"/>
-            <w:tcW w:w="1890" w:type="dxa"/>
+            <w:tcW w:w="1224" w:type="dxa"/>
           </w:tcPr>
           <w:p/>
         </w:tc>
         <w:tc>
           <w:tcPr>
-            <w:tcW w:w="7470" w:type="dxa"/>
+            <w:tcW w:w="11736" w:type="dxa"/>
           </w:tcPr>
           <w:p>
             <w:pPr>
               <w:cnfStyle w:val="000000000000" w:firstRow="0" w:lastRow="0" w:firstColumn="0" w:lastColumn="0" w:oddVBand="0" w:evenVBand="0" w:oddHBand="0" w:evenHBand="0" w:firstRowFirstColumn="0" w:firstRowLastColumn="0" w:lastRowFirstColumn="0" w:lastRowLastColumn="0"/>
             </w:pPr>
+            <w:r>
+              <w:rPr>
+                <w:noProof/>
+              </w:rPr>
+              <w:drawing>
+                <wp:inline distT="0" distB="0" distL="0" distR="0" wp14:anchorId="511CD625" wp14:editId="4FAB3073">
+                  <wp:extent cx="6202680" cy="1683243"/>
+                  <wp:effectExtent l="0" t="0" r="7620" b="0"/>
+                  <wp:docPr id="9" name="Picture 9"/>
+                  <wp:cNvGraphicFramePr>
+                    <a:graphicFrameLocks xmlns:a="http://schemas.openxmlformats.org/drawingml/2006/main" noChangeAspect="1"/>
+                  </wp:cNvGraphicFramePr>
+                  <a:graphic xmlns:a="http://schemas.openxmlformats.org/drawingml/2006/main">
+                    <a:graphicData uri="http://schemas.openxmlformats.org/drawingml/2006/picture">
+                      <pic:pic xmlns:pic="http://schemas.openxmlformats.org/drawingml/2006/picture">
+                        <pic:nvPicPr>
+                          <pic:cNvPr id="1" name=""/>
+                          <pic:cNvPicPr/>
+                        </pic:nvPicPr>
+                        <pic:blipFill>
+                          <a:blip r:embed="rId10"/>
+                          <a:stretch>
+                            <a:fillRect/>
+                          </a:stretch>
+                        </pic:blipFill>
+                        <pic:spPr>
+                          <a:xfrm>
+                            <a:off x="0" y="0"/>
+                            <a:ext cx="6245751" cy="1694931"/>
+                          </a:xfrm>
+                          <a:prstGeom prst="rect">
+                            <a:avLst/>
+                          </a:prstGeom>
+                        </pic:spPr>
+                      </pic:pic>
+                    </a:graphicData>
+                  </a:graphic>
+                </wp:inline>
+              </w:drawing>
+            </w:r>
           </w:p>
         </w:tc>
       </w:tr>
@@ -721,17 +796,89 @@
         <w:tc>
           <w:tcPr>
             <w:cnfStyle w:val="001000000000" w:firstRow="0" w:lastRow="0" w:firstColumn="1" w:lastColumn="0" w:oddVBand="0" w:evenVBand="0" w:oddHBand="0" w:evenHBand="0" w:firstRowFirstColumn="0" w:firstRowLastColumn="0" w:lastRowFirstColumn="0" w:lastRowLastColumn="0"/>
-            <w:tcW w:w="1890" w:type="dxa"/>
+            <w:tcW w:w="1224" w:type="dxa"/>
+          </w:tcPr>
+          <w:p>
+            <w:r>
+              <w:t>Step 8</w:t>
+            </w:r>
+          </w:p>
+        </w:tc>
+        <w:tc>
+          <w:tcPr>
+            <w:tcW w:w="11736" w:type="dxa"/>
+          </w:tcPr>
+          <w:p>
+            <w:pPr>
+              <w:cnfStyle w:val="000000100000" w:firstRow="0" w:lastRow="0" w:firstColumn="0" w:lastColumn="0" w:oddVBand="0" w:evenVBand="0" w:oddHBand="1" w:evenHBand="0" w:firstRowFirstColumn="0" w:firstRowLastColumn="0" w:lastRowFirstColumn="0" w:lastRowLastColumn="0"/>
+            </w:pPr>
+            <w:r>
+              <w:t xml:space="preserve">Connected RDS Database to Tableau </w:t>
+            </w:r>
+          </w:p>
+          <w:p>
+            <w:pPr>
+              <w:cnfStyle w:val="000000100000" w:firstRow="0" w:lastRow="0" w:firstColumn="0" w:lastColumn="0" w:oddVBand="0" w:evenVBand="0" w:oddHBand="1" w:evenHBand="0" w:firstRowFirstColumn="0" w:firstRowLastColumn="0" w:lastRowFirstColumn="0" w:lastRowLastColumn="0"/>
+            </w:pPr>
+            <w:r>
+              <w:rPr>
+                <w:noProof/>
+              </w:rPr>
+              <w:lastRenderedPageBreak/>
+              <w:drawing>
+                <wp:inline distT="0" distB="0" distL="0" distR="0" wp14:anchorId="155FF263" wp14:editId="18936491">
+                  <wp:extent cx="6220395" cy="3688080"/>
+                  <wp:effectExtent l="0" t="0" r="9525" b="7620"/>
+                  <wp:docPr id="8" name="Picture 8"/>
+                  <wp:cNvGraphicFramePr>
+                    <a:graphicFrameLocks xmlns:a="http://schemas.openxmlformats.org/drawingml/2006/main" noChangeAspect="1"/>
+                  </wp:cNvGraphicFramePr>
+                  <a:graphic xmlns:a="http://schemas.openxmlformats.org/drawingml/2006/main">
+                    <a:graphicData uri="http://schemas.openxmlformats.org/drawingml/2006/picture">
+                      <pic:pic xmlns:pic="http://schemas.openxmlformats.org/drawingml/2006/picture">
+                        <pic:nvPicPr>
+                          <pic:cNvPr id="1" name=""/>
+                          <pic:cNvPicPr/>
+                        </pic:nvPicPr>
+                        <pic:blipFill>
+                          <a:blip r:embed="rId11"/>
+                          <a:stretch>
+                            <a:fillRect/>
+                          </a:stretch>
+                        </pic:blipFill>
+                        <pic:spPr>
+                          <a:xfrm>
+                            <a:off x="0" y="0"/>
+                            <a:ext cx="6228375" cy="3692811"/>
+                          </a:xfrm>
+                          <a:prstGeom prst="rect">
+                            <a:avLst/>
+                          </a:prstGeom>
+                        </pic:spPr>
+                      </pic:pic>
+                    </a:graphicData>
+                  </a:graphic>
+                </wp:inline>
+              </w:drawing>
+            </w:r>
+          </w:p>
+        </w:tc>
+      </w:tr>
+      <w:tr>
+        <w:tc>
+          <w:tcPr>
+            <w:cnfStyle w:val="001000000000" w:firstRow="0" w:lastRow="0" w:firstColumn="1" w:lastColumn="0" w:oddVBand="0" w:evenVBand="0" w:oddHBand="0" w:evenHBand="0" w:firstRowFirstColumn="0" w:firstRowLastColumn="0" w:lastRowFirstColumn="0" w:lastRowLastColumn="0"/>
+            <w:tcW w:w="1224" w:type="dxa"/>
           </w:tcPr>
           <w:p/>
         </w:tc>
         <w:tc>
           <w:tcPr>
-            <w:tcW w:w="7470" w:type="dxa"/>
-          </w:tcPr>
-          <w:p>
-            <w:pPr>
-              <w:cnfStyle w:val="000000100000" w:firstRow="0" w:lastRow="0" w:firstColumn="0" w:lastColumn="0" w:oddVBand="0" w:evenVBand="0" w:oddHBand="1" w:evenHBand="0" w:firstRowFirstColumn="0" w:firstRowLastColumn="0" w:lastRowFirstColumn="0" w:lastRowLastColumn="0"/>
+            <w:tcW w:w="11736" w:type="dxa"/>
+          </w:tcPr>
+          <w:p>
+            <w:pPr>
+              <w:cnfStyle w:val="000000000000" w:firstRow="0" w:lastRow="0" w:firstColumn="0" w:lastColumn="0" w:oddVBand="0" w:evenVBand="0" w:oddHBand="0" w:evenHBand="0" w:firstRowFirstColumn="0" w:firstRowLastColumn="0" w:lastRowFirstColumn="0" w:lastRowLastColumn="0"/>
             </w:pPr>
           </w:p>
         </w:tc>

</xml_diff>